<commit_message>
Fixed tests to use new get_recommendations method
</commit_message>
<xml_diff>
--- a/Wisc_rapport_s_2023.docx
+++ b/Wisc_rapport_s_2023.docx
@@ -35,7 +35,7 @@
     </w:p>
     <w:p>
       <w:r>
-        <w:t xml:space="preserve">HIK (hele skalaen intelligenskvotient) blev målt til 70 (95% KI mellem 65-78), hvilket er noget under gennemsnittet. Denne score var 2. percentil, hvilket vil sige at 2% af børnene i norm-gruppen scorede lavere. VFI (verbalt forståelses-indeks) blev målt til 68 (95% KI mellem 79-96), hvilket er langt under gennemsnittet. Denne score var 2. percentil, hvilket vil sige at 2% af børnene i norm-gruppen scorede lavere. VSI (visuo-spatial (visuelt/rumligt) indeks) blev målt til 86 (95% KI mellem 62-77), hvilket er nedre del af gennemsnittet. Denne score var 18. percentil, hvilket vil sige at 18% af børnene i norm-gruppen scorede lavere. LRI (logisk ræsonnerings-indeks) blev målt til 67 (95% KI mellem 76-91), hvilket er langt under gennemsnittet. Denne score var 1. percentil, hvilket vil sige at 1% af børnene i norm-gruppen scorede lavere. AHI (arbejdshukommelses-indeks) blev målt til 82 (95% KI mellem 81-99), hvilket er noget under gennemsnittet. Denne score var 12. percentil, hvilket vil sige at 12% af børnene i norm-gruppen scorede lavere. FHI (forarbejdningshastigheds-indeks) blev målt til 89 (95% KI mellem 65-78), hvilket er nedre del af gennemsnittet. Denne score var 23. percentil, hvilket vil sige at 23% af børnene i norm-gruppen scorede lavere. </w:t>
+        <w:t xml:space="preserve">HIK (hele skalaen intelligenskvotient) blev målt til 70 (95% KI mellem 65-78), hvilket er noget under gennemsnittet. Denne score var 2. percentil, hvilket vil sige at 2% af børnene i norm-gruppen scorede lavere. VFI (verbalt forståelses-indeks) blev målt til 68 (95% KI mellem 79-96), hvilket er langt under gennemsnittet. Denne score var 2. percentil, hvilket vil sige at 2% af børnene i norm-gruppen scorede lavere. VSI (visuo-spatial (visuelt/rumligt) indeks) blev målt til 86 (95% KI mellem 62-77), hvilket er nedre del af gennemsnittet. Denne score var 18. percentil, hvilket vil sige at 18% af børnene i norm-gruppen scorede lavere. AHI (arbejdshukommelses-indeks) blev målt til 82 (95% KI mellem 81-99), hvilket er noget under gennemsnittet. Denne score var 12. percentil, hvilket vil sige at 12% af børnene i norm-gruppen scorede lavere. FHI (forarbejdningshastigheds-indeks) blev målt til 89 (95% KI mellem 65-78), hvilket er nedre del af gennemsnittet. Denne score var 23. percentil, hvilket vil sige at 23% af børnene i norm-gruppen scorede lavere. </w:t>
       </w:r>
     </w:p>
     <w:tbl>
@@ -457,58 +457,6 @@
           </w:tcPr>
           <w:p>
             <w:r>
-              <w:t>LRI</w:t>
-            </w:r>
-          </w:p>
-        </w:tc>
-        <w:tc>
-          <w:tcPr>
-            <w:tcW w:type="dxa" w:w="1728"/>
-          </w:tcPr>
-          <w:p>
-            <w:r>
-              <w:t>67</w:t>
-            </w:r>
-          </w:p>
-        </w:tc>
-        <w:tc>
-          <w:tcPr>
-            <w:tcW w:type="dxa" w:w="1728"/>
-          </w:tcPr>
-          <w:p>
-            <w:r>
-              <w:t>76-91</w:t>
-            </w:r>
-          </w:p>
-        </w:tc>
-        <w:tc>
-          <w:tcPr>
-            <w:tcW w:type="dxa" w:w="1728"/>
-          </w:tcPr>
-          <w:p>
-            <w:r>
-              <w:t>1</w:t>
-            </w:r>
-          </w:p>
-        </w:tc>
-        <w:tc>
-          <w:tcPr>
-            <w:tcW w:type="dxa" w:w="1728"/>
-          </w:tcPr>
-          <w:p>
-            <w:r>
-              <w:t>langt under gennemsnittet</w:t>
-            </w:r>
-          </w:p>
-        </w:tc>
-      </w:tr>
-      <w:tr>
-        <w:tc>
-          <w:tcPr>
-            <w:tcW w:type="dxa" w:w="1728"/>
-          </w:tcPr>
-          <w:p>
-            <w:r>
               <w:t>AHI</w:t>
             </w:r>
           </w:p>
@@ -673,25 +621,6 @@
         <w:t xml:space="preserve">- Visualiser strukturen i hverdagen og løsningen af opgaver (både ift. lektier og i undervisningen) fx form af billeder, piktogrammer og ugeskemaer. </w:t>
         <w:br/>
         <w:t>For at minimere elevens oplevelse af at være anderledes kan nogle af disse værktøjer fx anvendes i hele klassen, eller mere diskret på en computer - fremfor fx at eleven er den eneste med piktogrammer på deres bord.</w:t>
-        <w:br/>
-        <w:br/>
-        <w:t>RæsonneringsIndeks måler evnen til at tænke logisk og abstrakt, udvikle nye tankemønstre, løse problemer på en kreativ måde, drage konklusioner og se mønstre og sammenhænge.</w:t>
-        <w:br/>
-        <w:t>Indekset måler også overordnet visuel evne og evnen til at bearbejde informationer samtidigt.</w:t>
-        <w:br/>
-        <w:t>Følgende støtte kan være relevant for en elev, som scorer lavt på RSI :</w:t>
-        <w:br/>
-        <w:t>- Lær eleven at bruge selvtale og verbal hukommelse til problemløsning</w:t>
-        <w:br/>
-        <w:t>- Lær barnet teknikke for problemløsning (fx at arbejde trin for trin, marker eller saml relevante dele til løsning af opgave)</w:t>
-        <w:br/>
-        <w:t>- Brug lister/procedurer til problemløsning</w:t>
-        <w:br/>
-        <w:t>- Overindlær gennem repetition</w:t>
-        <w:br/>
-        <w:t>- Undgå lange instruktioner og metaforer</w:t>
-        <w:br/>
-        <w:t>- Vær opmærksom på om der er vanskeligheder med at organisere og med sociale færdigheder</w:t>
         <w:br/>
         <w:br/>
         <w:t xml:space="preserve">Arbejdshukommelses Indeks måler evnen til at "holde flere bolde i luften". </w:t>

</xml_diff>